<commit_message>
Fix the users' manual and get rid of the unnecessary files
</commit_message>
<xml_diff>
--- a/PriorityQueue/UsersManual.docx
+++ b/PriorityQueue/UsersManual.docx
@@ -102,21 +102,7 @@
         <w:rPr>
           <w:rFonts w:ascii="Times New Roman" w:hAnsi="Times New Roman" w:cs="Times New Roman"/>
         </w:rPr>
-        <w:t xml:space="preserve">Download and Unzip the submission from the eLearning </w:t>
-      </w:r>
-      <w:proofErr w:type="spellStart"/>
-      <w:r>
-        <w:rPr>
-          <w:rFonts w:ascii="Times New Roman" w:hAnsi="Times New Roman" w:cs="Times New Roman"/>
-        </w:rPr>
-        <w:t>dropbox</w:t>
-      </w:r>
-      <w:proofErr w:type="spellEnd"/>
-      <w:r>
-        <w:rPr>
-          <w:rFonts w:ascii="Times New Roman" w:hAnsi="Times New Roman" w:cs="Times New Roman"/>
-        </w:rPr>
-        <w:t xml:space="preserve"> onto a Linux box in the Multi-Platform Lab.</w:t>
+        <w:t>Download and Unzip the submission from the eLearning dropbox onto a Linux box in the Multi-Platform Lab.</w:t>
       </w:r>
     </w:p>
     <w:p>
@@ -186,21 +172,7 @@
         <w:rPr>
           <w:rFonts w:ascii="Times New Roman" w:hAnsi="Times New Roman" w:cs="Times New Roman"/>
         </w:rPr>
-        <w:t>Functional Decomposition document (in .</w:t>
-      </w:r>
-      <w:proofErr w:type="spellStart"/>
-      <w:r>
-        <w:rPr>
-          <w:rFonts w:ascii="Times New Roman" w:hAnsi="Times New Roman" w:cs="Times New Roman"/>
-        </w:rPr>
-        <w:t>docx</w:t>
-      </w:r>
-      <w:proofErr w:type="spellEnd"/>
-      <w:r>
-        <w:rPr>
-          <w:rFonts w:ascii="Times New Roman" w:hAnsi="Times New Roman" w:cs="Times New Roman"/>
-        </w:rPr>
-        <w:t xml:space="preserve"> format)</w:t>
+        <w:t>Functional Decomposition document (in .docx format)</w:t>
       </w:r>
     </w:p>
     <w:p>
@@ -218,21 +190,7 @@
         <w:rPr>
           <w:rFonts w:ascii="Times New Roman" w:hAnsi="Times New Roman" w:cs="Times New Roman"/>
         </w:rPr>
-        <w:t>User’s Manual (in .</w:t>
-      </w:r>
-      <w:proofErr w:type="spellStart"/>
-      <w:r>
-        <w:rPr>
-          <w:rFonts w:ascii="Times New Roman" w:hAnsi="Times New Roman" w:cs="Times New Roman"/>
-        </w:rPr>
-        <w:t>docx</w:t>
-      </w:r>
-      <w:proofErr w:type="spellEnd"/>
-      <w:r>
-        <w:rPr>
-          <w:rFonts w:ascii="Times New Roman" w:hAnsi="Times New Roman" w:cs="Times New Roman"/>
-        </w:rPr>
-        <w:t xml:space="preserve"> format)</w:t>
+        <w:t>User’s Manual (in .docx format)</w:t>
       </w:r>
     </w:p>
     <w:p>
@@ -246,14 +204,12 @@
           <w:rFonts w:ascii="Times New Roman" w:hAnsi="Times New Roman" w:cs="Times New Roman"/>
         </w:rPr>
       </w:pPr>
-      <w:proofErr w:type="spellStart"/>
       <w:r>
         <w:rPr>
           <w:rFonts w:ascii="Times New Roman" w:hAnsi="Times New Roman" w:cs="Times New Roman"/>
         </w:rPr>
         <w:t>Main.c</w:t>
       </w:r>
-      <w:proofErr w:type="spellEnd"/>
     </w:p>
     <w:p>
       <w:pPr>
@@ -266,14 +222,12 @@
           <w:rFonts w:ascii="Times New Roman" w:hAnsi="Times New Roman" w:cs="Times New Roman"/>
         </w:rPr>
       </w:pPr>
-      <w:proofErr w:type="spellStart"/>
       <w:r>
         <w:rPr>
           <w:rFonts w:ascii="Times New Roman" w:hAnsi="Times New Roman" w:cs="Times New Roman"/>
         </w:rPr>
         <w:t>Priority.c</w:t>
       </w:r>
-      <w:proofErr w:type="spellEnd"/>
     </w:p>
     <w:p>
       <w:pPr>
@@ -286,14 +240,12 @@
           <w:rFonts w:ascii="Times New Roman" w:hAnsi="Times New Roman" w:cs="Times New Roman"/>
         </w:rPr>
       </w:pPr>
-      <w:proofErr w:type="spellStart"/>
       <w:r>
         <w:rPr>
           <w:rFonts w:ascii="Times New Roman" w:hAnsi="Times New Roman" w:cs="Times New Roman"/>
         </w:rPr>
         <w:t>Model.c</w:t>
       </w:r>
-      <w:proofErr w:type="spellEnd"/>
     </w:p>
     <w:p>
       <w:pPr>
@@ -306,14 +258,12 @@
           <w:rFonts w:ascii="Times New Roman" w:hAnsi="Times New Roman" w:cs="Times New Roman"/>
         </w:rPr>
       </w:pPr>
-      <w:proofErr w:type="spellStart"/>
       <w:r>
         <w:rPr>
           <w:rFonts w:ascii="Times New Roman" w:hAnsi="Times New Roman" w:cs="Times New Roman"/>
         </w:rPr>
         <w:t>Queue.c</w:t>
       </w:r>
-      <w:proofErr w:type="spellEnd"/>
     </w:p>
     <w:p>
       <w:pPr>
@@ -326,14 +276,12 @@
           <w:rFonts w:ascii="Times New Roman" w:hAnsi="Times New Roman" w:cs="Times New Roman"/>
         </w:rPr>
       </w:pPr>
-      <w:proofErr w:type="spellStart"/>
       <w:r>
         <w:rPr>
           <w:rFonts w:ascii="Times New Roman" w:hAnsi="Times New Roman" w:cs="Times New Roman"/>
         </w:rPr>
         <w:t>Priority.h</w:t>
       </w:r>
-      <w:proofErr w:type="spellEnd"/>
     </w:p>
     <w:p>
       <w:pPr>
@@ -346,14 +294,12 @@
           <w:rFonts w:ascii="Times New Roman" w:hAnsi="Times New Roman" w:cs="Times New Roman"/>
         </w:rPr>
       </w:pPr>
-      <w:proofErr w:type="spellStart"/>
       <w:r>
         <w:rPr>
           <w:rFonts w:ascii="Times New Roman" w:hAnsi="Times New Roman" w:cs="Times New Roman"/>
         </w:rPr>
         <w:t>Queue.h</w:t>
       </w:r>
-      <w:proofErr w:type="spellEnd"/>
     </w:p>
     <w:p>
       <w:pPr>
@@ -366,14 +312,12 @@
           <w:rFonts w:ascii="Times New Roman" w:hAnsi="Times New Roman" w:cs="Times New Roman"/>
         </w:rPr>
       </w:pPr>
-      <w:proofErr w:type="spellStart"/>
       <w:r>
         <w:rPr>
           <w:rFonts w:ascii="Times New Roman" w:hAnsi="Times New Roman" w:cs="Times New Roman"/>
         </w:rPr>
         <w:t>Model.h</w:t>
       </w:r>
-      <w:proofErr w:type="spellEnd"/>
     </w:p>
     <w:p>
       <w:pPr>
@@ -386,14 +330,12 @@
           <w:rFonts w:ascii="Times New Roman" w:hAnsi="Times New Roman" w:cs="Times New Roman"/>
         </w:rPr>
       </w:pPr>
-      <w:proofErr w:type="spellStart"/>
       <w:r>
         <w:rPr>
           <w:rFonts w:ascii="Times New Roman" w:hAnsi="Times New Roman" w:cs="Times New Roman"/>
         </w:rPr>
         <w:t>Makefile</w:t>
       </w:r>
-      <w:proofErr w:type="spellEnd"/>
     </w:p>
     <w:p>
       <w:pPr>
@@ -419,21 +361,7 @@
         <w:rPr>
           <w:rFonts w:ascii="Times New Roman" w:hAnsi="Times New Roman" w:cs="Times New Roman"/>
         </w:rPr>
-        <w:t xml:space="preserve">To compile and build the program, use the </w:t>
-      </w:r>
-      <w:proofErr w:type="spellStart"/>
-      <w:r>
-        <w:rPr>
-          <w:rFonts w:ascii="Times New Roman" w:hAnsi="Times New Roman" w:cs="Times New Roman"/>
-        </w:rPr>
-        <w:t>Makefile</w:t>
-      </w:r>
-      <w:proofErr w:type="spellEnd"/>
-      <w:r>
-        <w:rPr>
-          <w:rFonts w:ascii="Times New Roman" w:hAnsi="Times New Roman" w:cs="Times New Roman"/>
-        </w:rPr>
-        <w:t xml:space="preserve"> provided. Run the command “make” once inside the unzipped folder.</w:t>
+        <w:t>To compile and build the program, use the Makefile provided. Run the command “make” once inside the unzipped folder.</w:t>
       </w:r>
     </w:p>
     <w:p>
@@ -454,23 +382,7 @@
           <w:rFonts w:ascii="Times New Roman" w:hAnsi="Times New Roman" w:cs="Times New Roman"/>
           <w:i/>
         </w:rPr>
-        <w:t xml:space="preserve">Note: This program has been tested on Ubuntu bash on several machines using both </w:t>
-      </w:r>
-      <w:proofErr w:type="spellStart"/>
-      <w:r>
-        <w:rPr>
-          <w:rFonts w:ascii="Times New Roman" w:hAnsi="Times New Roman" w:cs="Times New Roman"/>
-          <w:i/>
-        </w:rPr>
-        <w:t>gcc</w:t>
-      </w:r>
-      <w:proofErr w:type="spellEnd"/>
-      <w:r>
-        <w:rPr>
-          <w:rFonts w:ascii="Times New Roman" w:hAnsi="Times New Roman" w:cs="Times New Roman"/>
-          <w:i/>
-        </w:rPr>
-        <w:t xml:space="preserve"> and make</w:t>
+        <w:t>Note: This program has been tested on Ubuntu bash on several machines using both gcc and make</w:t>
       </w:r>
       <w:r>
         <w:rPr>
@@ -494,21 +406,7 @@
         <w:rPr>
           <w:rFonts w:ascii="Times New Roman" w:hAnsi="Times New Roman" w:cs="Times New Roman"/>
         </w:rPr>
-        <w:t xml:space="preserve">To run the program, execute the command </w:t>
-      </w:r>
-      <w:proofErr w:type="gramStart"/>
-      <w:r>
-        <w:rPr>
-          <w:rFonts w:ascii="Times New Roman" w:hAnsi="Times New Roman" w:cs="Times New Roman"/>
-        </w:rPr>
-        <w:t>“./</w:t>
-      </w:r>
-      <w:proofErr w:type="gramEnd"/>
-      <w:r>
-        <w:rPr>
-          <w:rFonts w:ascii="Times New Roman" w:hAnsi="Times New Roman" w:cs="Times New Roman"/>
-        </w:rPr>
-        <w:t xml:space="preserve">tree” to execute the executable named “tree” created in the same directory. </w:t>
+        <w:t xml:space="preserve">To run the program, execute the command “./tree” to execute the executable named “tree” created in the same directory. </w:t>
       </w:r>
       <w:r>
         <w:rPr>
@@ -596,9 +494,216 @@
           <w:rFonts w:ascii="Times New Roman" w:hAnsi="Times New Roman" w:cs="Times New Roman"/>
         </w:rPr>
         <w:t xml:space="preserve">All the output will go to the standard output, no relevant external files will be created during the runtime of the program. </w:t>
+      </w:r>
+    </w:p>
+    <w:p>
+      <w:pPr>
+        <w:ind w:left="360"/>
+        <w:rPr>
+          <w:rFonts w:ascii="Times New Roman" w:hAnsi="Times New Roman" w:cs="Times New Roman"/>
+        </w:rPr>
+      </w:pPr>
+      <w:r>
+        <w:rPr>
+          <w:rFonts w:ascii="Times New Roman" w:hAnsi="Times New Roman" w:cs="Times New Roman"/>
+        </w:rPr>
+        <w:t>The output of the program might look like the following:</w:t>
+      </w:r>
+    </w:p>
+    <w:p>
+      <w:pPr>
+        <w:ind w:left="360"/>
+        <w:rPr>
+          <w:rFonts w:ascii="Times New Roman" w:hAnsi="Times New Roman" w:cs="Times New Roman"/>
+        </w:rPr>
+      </w:pPr>
+    </w:p>
+    <w:p>
+      <w:pPr>
+        <w:ind w:left="360"/>
+        <w:rPr>
+          <w:rFonts w:ascii="Times New Roman" w:hAnsi="Times New Roman" w:cs="Times New Roman"/>
+        </w:rPr>
+      </w:pPr>
+    </w:p>
+    <w:p>
+      <w:pPr>
+        <w:ind w:left="360"/>
+        <w:rPr>
+          <w:rFonts w:ascii="Times New Roman" w:hAnsi="Times New Roman" w:cs="Times New Roman"/>
+        </w:rPr>
+      </w:pPr>
+      <w:r>
+        <w:rPr>
+          <w:rFonts w:ascii="Times New Roman" w:hAnsi="Times New Roman" w:cs="Times New Roman"/>
+        </w:rPr>
+        <w:lastRenderedPageBreak/>
+        <w:t>Results from the Simulation:</w:t>
+      </w:r>
+    </w:p>
+    <w:p>
+      <w:pPr>
+        <w:ind w:left="360"/>
+        <w:rPr>
+          <w:rFonts w:ascii="Times New Roman" w:hAnsi="Times New Roman" w:cs="Times New Roman"/>
+        </w:rPr>
+      </w:pPr>
+      <w:r>
+        <w:rPr>
+          <w:rFonts w:ascii="Times New Roman" w:hAnsi="Times New Roman" w:cs="Times New Roman"/>
+        </w:rPr>
+        <w:t xml:space="preserve">        P0:.0.47</w:t>
       </w:r>
       <w:bookmarkStart w:id="0" w:name="_GoBack"/>
       <w:bookmarkEnd w:id="0"/>
+    </w:p>
+    <w:p>
+      <w:pPr>
+        <w:ind w:left="360"/>
+        <w:rPr>
+          <w:rFonts w:ascii="Times New Roman" w:hAnsi="Times New Roman" w:cs="Times New Roman"/>
+        </w:rPr>
+      </w:pPr>
+      <w:r>
+        <w:rPr>
+          <w:rFonts w:ascii="Times New Roman" w:hAnsi="Times New Roman" w:cs="Times New Roman"/>
+        </w:rPr>
+        <w:t xml:space="preserve">        W: 0.49</w:t>
+      </w:r>
+    </w:p>
+    <w:p>
+      <w:pPr>
+        <w:ind w:left="360"/>
+        <w:rPr>
+          <w:rFonts w:ascii="Times New Roman" w:hAnsi="Times New Roman" w:cs="Times New Roman"/>
+        </w:rPr>
+      </w:pPr>
+      <w:r>
+        <w:rPr>
+          <w:rFonts w:ascii="Times New Roman" w:hAnsi="Times New Roman" w:cs="Times New Roman"/>
+        </w:rPr>
+        <w:t xml:space="preserve">        Wq: 0.045</w:t>
+      </w:r>
+    </w:p>
+    <w:p>
+      <w:pPr>
+        <w:ind w:left="360"/>
+        <w:rPr>
+          <w:rFonts w:ascii="Times New Roman" w:hAnsi="Times New Roman" w:cs="Times New Roman"/>
+        </w:rPr>
+      </w:pPr>
+      <w:r>
+        <w:rPr>
+          <w:rFonts w:ascii="Times New Roman" w:hAnsi="Times New Roman" w:cs="Times New Roman"/>
+        </w:rPr>
+        <w:t xml:space="preserve">        rho: 0.274230</w:t>
+      </w:r>
+    </w:p>
+    <w:p>
+      <w:pPr>
+        <w:ind w:left="360"/>
+        <w:rPr>
+          <w:rFonts w:ascii="Times New Roman" w:hAnsi="Times New Roman" w:cs="Times New Roman"/>
+        </w:rPr>
+      </w:pPr>
+    </w:p>
+    <w:p>
+      <w:pPr>
+        <w:ind w:left="360"/>
+        <w:rPr>
+          <w:rFonts w:ascii="Times New Roman" w:hAnsi="Times New Roman" w:cs="Times New Roman"/>
+        </w:rPr>
+      </w:pPr>
+      <w:r>
+        <w:rPr>
+          <w:rFonts w:ascii="Times New Roman" w:hAnsi="Times New Roman" w:cs="Times New Roman"/>
+        </w:rPr>
+        <w:t>Results from the Analytical Calculations:</w:t>
+      </w:r>
+    </w:p>
+    <w:p>
+      <w:pPr>
+        <w:ind w:left="360"/>
+        <w:rPr>
+          <w:rFonts w:ascii="Times New Roman" w:hAnsi="Times New Roman" w:cs="Times New Roman"/>
+        </w:rPr>
+      </w:pPr>
+      <w:r>
+        <w:rPr>
+          <w:rFonts w:ascii="Times New Roman" w:hAnsi="Times New Roman" w:cs="Times New Roman"/>
+        </w:rPr>
+        <w:t xml:space="preserve">        P0: 0.500000</w:t>
+      </w:r>
+    </w:p>
+    <w:p>
+      <w:pPr>
+        <w:ind w:left="360"/>
+        <w:rPr>
+          <w:rFonts w:ascii="Times New Roman" w:hAnsi="Times New Roman" w:cs="Times New Roman"/>
+        </w:rPr>
+      </w:pPr>
+      <w:r>
+        <w:rPr>
+          <w:rFonts w:ascii="Times New Roman" w:hAnsi="Times New Roman" w:cs="Times New Roman"/>
+        </w:rPr>
+        <w:t xml:space="preserve">        L: 0.750000</w:t>
+      </w:r>
+    </w:p>
+    <w:p>
+      <w:pPr>
+        <w:ind w:left="360"/>
+        <w:rPr>
+          <w:rFonts w:ascii="Times New Roman" w:hAnsi="Times New Roman" w:cs="Times New Roman"/>
+        </w:rPr>
+      </w:pPr>
+      <w:r>
+        <w:rPr>
+          <w:rFonts w:ascii="Times New Roman" w:hAnsi="Times New Roman" w:cs="Times New Roman"/>
+        </w:rPr>
+        <w:t xml:space="preserve">        W: 0.375000</w:t>
+      </w:r>
+    </w:p>
+    <w:p>
+      <w:pPr>
+        <w:ind w:left="360"/>
+        <w:rPr>
+          <w:rFonts w:ascii="Times New Roman" w:hAnsi="Times New Roman" w:cs="Times New Roman"/>
+        </w:rPr>
+      </w:pPr>
+      <w:r>
+        <w:rPr>
+          <w:rFonts w:ascii="Times New Roman" w:hAnsi="Times New Roman" w:cs="Times New Roman"/>
+        </w:rPr>
+        <w:t xml:space="preserve">        Lq: 0.083333</w:t>
+      </w:r>
+    </w:p>
+    <w:p>
+      <w:pPr>
+        <w:ind w:left="360"/>
+        <w:rPr>
+          <w:rFonts w:ascii="Times New Roman" w:hAnsi="Times New Roman" w:cs="Times New Roman"/>
+        </w:rPr>
+      </w:pPr>
+      <w:r>
+        <w:rPr>
+          <w:rFonts w:ascii="Times New Roman" w:hAnsi="Times New Roman" w:cs="Times New Roman"/>
+        </w:rPr>
+        <w:t xml:space="preserve">        Wq: 0.041667</w:t>
+      </w:r>
+    </w:p>
+    <w:p>
+      <w:pPr>
+        <w:ind w:left="360"/>
+        <w:rPr>
+          <w:rFonts w:ascii="Times New Roman" w:hAnsi="Times New Roman" w:cs="Times New Roman"/>
+        </w:rPr>
+      </w:pPr>
+      <w:r>
+        <w:rPr>
+          <w:rFonts w:ascii="Times New Roman" w:hAnsi="Times New Roman" w:cs="Times New Roman"/>
+        </w:rPr>
+        <w:t xml:space="preserve">        rho: 0.333333</w:t>
+      </w:r>
     </w:p>
     <w:sectPr>
       <w:pgSz w:w="12240" w:h="15840"/>

</xml_diff>